<commit_message>
1. 匯出EXCEL清單完成 2. ProjectView新增JobNo
</commit_message>
<xml_diff>
--- a/提問.docx
+++ b/提問.docx
@@ -91,7 +91,6 @@
       <w:r>
         <w:rPr>
           <w:rFonts w:hint="eastAsia"/>
-          <w:highlight w:val="yellow"/>
           <w:lang w:eastAsia="zh-TW"/>
         </w:rPr>
         <w:t>建立</w:t>
@@ -99,7 +98,6 @@
       <w:r>
         <w:rPr>
           <w:rFonts w:hint="eastAsia"/>
-          <w:highlight w:val="yellow"/>
           <w:lang w:eastAsia="zh-TW"/>
         </w:rPr>
         <w:t>/</w:t>
@@ -107,7 +105,6 @@
       <w:r>
         <w:rPr>
           <w:rFonts w:hint="eastAsia"/>
-          <w:highlight w:val="yellow"/>
           <w:lang w:eastAsia="zh-TW"/>
         </w:rPr>
         <w:t>編輯租時單工程師欄位</w:t>
@@ -116,7 +113,6 @@
     <w:p>
       <w:pPr>
         <w:rPr>
-          <w:rFonts w:hint="eastAsia"/>
           <w:lang w:eastAsia="zh-TW"/>
         </w:rPr>
       </w:pPr>
@@ -194,7 +190,6 @@
     <w:p>
       <w:pPr>
         <w:rPr>
-          <w:rFonts w:hint="eastAsia"/>
           <w:color w:val="FF0000"/>
           <w:lang w:eastAsia="zh-TW"/>
         </w:rPr>
@@ -211,7 +206,6 @@
     <w:p>
       <w:pPr>
         <w:rPr>
-          <w:rFonts w:hint="eastAsia"/>
           <w:lang w:eastAsia="zh-TW"/>
         </w:rPr>
       </w:pPr>
@@ -235,45 +229,12 @@
           <w:highlight w:val="yellow"/>
           <w:lang w:eastAsia="zh-TW"/>
         </w:rPr>
-        <w:t xml:space="preserve"> (</w:t>
-      </w:r>
-      <w:r>
-        <w:rPr>
-          <w:rFonts w:hint="eastAsia"/>
-          <w:highlight w:val="yellow"/>
-          <w:lang w:eastAsia="zh-TW"/>
-        </w:rPr>
-        <w:t>p</w:t>
-      </w:r>
-      <w:r>
-        <w:rPr>
-          <w:rFonts w:hint="eastAsia"/>
-          <w:highlight w:val="yellow"/>
-          <w:lang w:eastAsia="zh-TW"/>
-        </w:rPr>
-        <w:t>.</w:t>
-      </w:r>
-      <w:r>
-        <w:rPr>
-          <w:rFonts w:hint="eastAsia"/>
-          <w:highlight w:val="yellow"/>
-          <w:lang w:eastAsia="zh-TW"/>
-        </w:rPr>
-        <w:t>23</w:t>
-      </w:r>
-      <w:r>
-        <w:rPr>
-          <w:rFonts w:hint="eastAsia"/>
-          <w:highlight w:val="yellow"/>
-          <w:lang w:eastAsia="zh-TW"/>
-        </w:rPr>
-        <w:t>)</w:t>
+        <w:t xml:space="preserve"> (p.23)</w:t>
       </w:r>
     </w:p>
     <w:p>
       <w:pPr>
         <w:rPr>
-          <w:rFonts w:hint="eastAsia"/>
           <w:lang w:eastAsia="zh-TW"/>
         </w:rPr>
       </w:pPr>
@@ -303,21 +264,7 @@
           <w:rFonts w:hint="eastAsia"/>
           <w:lang w:eastAsia="zh-TW"/>
         </w:rPr>
-        <w:t>分鐘</w:t>
-      </w:r>
-      <w:r>
-        <w:rPr>
-          <w:rFonts w:hint="eastAsia"/>
-          <w:lang w:eastAsia="zh-TW"/>
-        </w:rPr>
-        <w:t>為</w:t>
-      </w:r>
-      <w:r>
-        <w:rPr>
-          <w:rFonts w:hint="eastAsia"/>
-          <w:lang w:eastAsia="zh-TW"/>
-        </w:rPr>
-        <w:t>單位嗎</w:t>
+        <w:t>分鐘為單位嗎</w:t>
       </w:r>
       <w:r>
         <w:rPr>
@@ -379,7 +326,6 @@
     <w:p>
       <w:pPr>
         <w:rPr>
-          <w:rFonts w:hint="eastAsia"/>
           <w:lang w:eastAsia="zh-TW"/>
         </w:rPr>
       </w:pPr>
@@ -412,7 +358,25 @@
           <w:highlight w:val="yellow"/>
           <w:lang w:eastAsia="zh-TW"/>
         </w:rPr>
-        <w:t>工程師點選租時開始期間，誰可以編輯租時單</w:t>
+        <w:t>工程師點選租時開始</w:t>
+      </w:r>
+      <w:proofErr w:type="gramStart"/>
+      <w:r>
+        <w:rPr>
+          <w:rFonts w:hint="eastAsia"/>
+          <w:highlight w:val="yellow"/>
+          <w:lang w:eastAsia="zh-TW"/>
+        </w:rPr>
+        <w:t>期間，</w:t>
+      </w:r>
+      <w:proofErr w:type="gramEnd"/>
+      <w:r>
+        <w:rPr>
+          <w:rFonts w:hint="eastAsia"/>
+          <w:highlight w:val="yellow"/>
+          <w:lang w:eastAsia="zh-TW"/>
+        </w:rPr>
+        <w:t>誰可以編輯租時單</w:t>
       </w:r>
       <w:r>
         <w:rPr>
@@ -433,7 +397,6 @@
     <w:p>
       <w:pPr>
         <w:rPr>
-          <w:rFonts w:hint="eastAsia"/>
           <w:lang w:eastAsia="zh-TW"/>
         </w:rPr>
       </w:pPr>
@@ -464,21 +427,12 @@
           <w:highlight w:val="yellow"/>
           <w:lang w:eastAsia="zh-TW"/>
         </w:rPr>
-        <w:t xml:space="preserve"> </w:t>
-      </w:r>
-      <w:r>
-        <w:rPr>
-          <w:rFonts w:hint="eastAsia"/>
-          <w:highlight w:val="yellow"/>
-          <w:lang w:eastAsia="zh-TW"/>
-        </w:rPr>
-        <w:t>(p.23)</w:t>
+        <w:t xml:space="preserve"> (p.23)</w:t>
       </w:r>
     </w:p>
     <w:p>
       <w:pPr>
         <w:rPr>
-          <w:rFonts w:hint="eastAsia"/>
           <w:lang w:eastAsia="zh-TW"/>
         </w:rPr>
       </w:pPr>
@@ -508,7 +462,23 @@
           <w:rFonts w:hint="eastAsia"/>
           <w:lang w:eastAsia="zh-TW"/>
         </w:rPr>
-        <w:t>還是需要先手動填寫後再點租時完成</w:t>
+        <w:t>還是需要先手動填寫後</w:t>
+      </w:r>
+      <w:proofErr w:type="gramStart"/>
+      <w:r>
+        <w:rPr>
+          <w:rFonts w:hint="eastAsia"/>
+          <w:lang w:eastAsia="zh-TW"/>
+        </w:rPr>
+        <w:t>再點租時</w:t>
+      </w:r>
+      <w:proofErr w:type="gramEnd"/>
+      <w:r>
+        <w:rPr>
+          <w:rFonts w:hint="eastAsia"/>
+          <w:lang w:eastAsia="zh-TW"/>
+        </w:rPr>
+        <w:t>完成</w:t>
       </w:r>
     </w:p>
     <w:p>
@@ -624,39 +594,7 @@
           <w:highlight w:val="yellow"/>
           <w:lang w:eastAsia="zh-TW"/>
         </w:rPr>
-        <w:t>(</w:t>
-      </w:r>
-      <w:r>
-        <w:rPr>
-          <w:rFonts w:hint="eastAsia"/>
-          <w:highlight w:val="yellow"/>
-          <w:lang w:eastAsia="zh-TW"/>
-        </w:rPr>
-        <w:t>p</w:t>
-      </w:r>
-      <w:r>
-        <w:rPr>
-          <w:rFonts w:hint="eastAsia"/>
-          <w:highlight w:val="yellow"/>
-          <w:lang w:eastAsia="zh-TW"/>
-        </w:rPr>
-        <w:t>.</w:t>
-      </w:r>
-      <w:r>
-        <w:rPr>
-          <w:rFonts w:hint="eastAsia"/>
-          <w:highlight w:val="yellow"/>
-          <w:lang w:eastAsia="zh-TW"/>
-        </w:rPr>
-        <w:t>15</w:t>
-      </w:r>
-      <w:r>
-        <w:rPr>
-          <w:rFonts w:hint="eastAsia"/>
-          <w:highlight w:val="yellow"/>
-          <w:lang w:eastAsia="zh-TW"/>
-        </w:rPr>
-        <w:t>)</w:t>
+        <w:t>(p.15)</w:t>
       </w:r>
     </w:p>
     <w:p>
@@ -669,7 +607,6 @@
     <w:p>
       <w:pPr>
         <w:rPr>
-          <w:rFonts w:hint="eastAsia"/>
           <w:lang w:eastAsia="zh-TW"/>
         </w:rPr>
       </w:pPr>
@@ -806,6 +743,7 @@
           <w:lang w:eastAsia="zh-TW"/>
         </w:rPr>
       </w:pPr>
+      <w:proofErr w:type="gramStart"/>
       <w:r>
         <w:rPr>
           <w:rFonts w:hint="eastAsia"/>
@@ -813,6 +751,7 @@
         </w:rPr>
         <w:t>製單又分成</w:t>
       </w:r>
+      <w:proofErr w:type="gramEnd"/>
       <w:r>
         <w:rPr>
           <w:rFonts w:hint="eastAsia"/>
@@ -908,9 +847,83 @@
     <w:p>
       <w:pPr>
         <w:rPr>
-          <w:lang w:eastAsia="zh-TW"/>
-        </w:rPr>
-      </w:pPr>
+          <w:rFonts w:hint="eastAsia"/>
+          <w:lang w:eastAsia="zh-TW"/>
+        </w:rPr>
+      </w:pPr>
+      <w:r>
+        <w:rPr>
+          <w:rFonts w:hint="eastAsia"/>
+          <w:lang w:eastAsia="zh-TW"/>
+        </w:rPr>
+        <w:t xml:space="preserve">=&gt; </w:t>
+      </w:r>
+      <w:r>
+        <w:rPr>
+          <w:rFonts w:hint="eastAsia"/>
+          <w:highlight w:val="yellow"/>
+          <w:lang w:eastAsia="zh-TW"/>
+        </w:rPr>
+        <w:t>匯出</w:t>
+      </w:r>
+      <w:r>
+        <w:rPr>
+          <w:rFonts w:hint="eastAsia"/>
+          <w:highlight w:val="yellow"/>
+          <w:lang w:eastAsia="zh-TW"/>
+        </w:rPr>
+        <w:t>excel</w:t>
+      </w:r>
+      <w:r>
+        <w:rPr>
+          <w:rFonts w:hint="eastAsia"/>
+          <w:highlight w:val="yellow"/>
+          <w:lang w:eastAsia="zh-TW"/>
+        </w:rPr>
+        <w:t>清單</w:t>
+      </w:r>
+      <w:r>
+        <w:rPr>
+          <w:rFonts w:hint="eastAsia"/>
+          <w:highlight w:val="yellow"/>
+          <w:lang w:eastAsia="zh-TW"/>
+        </w:rPr>
+        <w:t xml:space="preserve"> =&gt;</w:t>
+      </w:r>
+      <w:r>
+        <w:rPr>
+          <w:rFonts w:hint="eastAsia"/>
+          <w:highlight w:val="yellow"/>
+          <w:lang w:eastAsia="zh-TW"/>
+        </w:rPr>
+        <w:t>所有</w:t>
+      </w:r>
+      <w:proofErr w:type="gramStart"/>
+      <w:r>
+        <w:rPr>
+          <w:rFonts w:hint="eastAsia"/>
+          <w:highlight w:val="yellow"/>
+          <w:lang w:eastAsia="zh-TW"/>
+        </w:rPr>
+        <w:t>狀態得租時單</w:t>
+      </w:r>
+      <w:proofErr w:type="gramEnd"/>
+      <w:r>
+        <w:rPr>
+          <w:rFonts w:hint="eastAsia"/>
+          <w:highlight w:val="yellow"/>
+          <w:lang w:eastAsia="zh-TW"/>
+        </w:rPr>
+        <w:t>都可以匯出嗎</w:t>
+      </w:r>
+      <w:r>
+        <w:rPr>
+          <w:rFonts w:hint="eastAsia"/>
+          <w:highlight w:val="yellow"/>
+          <w:lang w:eastAsia="zh-TW"/>
+        </w:rPr>
+        <w:t>?</w:t>
+      </w:r>
     </w:p>
     <w:p>
       <w:pPr>
@@ -918,90 +931,106 @@
           <w:lang w:eastAsia="zh-TW"/>
         </w:rPr>
       </w:pPr>
-      <w:r>
-        <w:rPr>
-          <w:rFonts w:hint="eastAsia"/>
-          <w:lang w:eastAsia="zh-TW"/>
-        </w:rPr>
-        <w:t xml:space="preserve">7. </w:t>
-      </w:r>
-      <w:r>
-        <w:rPr>
-          <w:rFonts w:hint="eastAsia"/>
-          <w:highlight w:val="yellow"/>
-          <w:lang w:eastAsia="zh-TW"/>
-        </w:rPr>
-        <w:t>交接後複製單據跳出的選項很容易誤選</w:t>
-      </w:r>
     </w:p>
     <w:p>
       <w:pPr>
         <w:rPr>
-          <w:rFonts w:hint="eastAsia"/>
-          <w:color w:val="FF0000"/>
-          <w:lang w:eastAsia="zh-TW"/>
-        </w:rPr>
-      </w:pPr>
-      <w:r>
-        <w:rPr>
-          <w:rFonts w:hint="eastAsia"/>
-          <w:color w:val="FF0000"/>
-          <w:lang w:eastAsia="zh-TW"/>
-        </w:rPr>
-        <w:t>OK</w:t>
+          <w:lang w:eastAsia="zh-TW"/>
+        </w:rPr>
+      </w:pPr>
+      <w:r>
+        <w:rPr>
+          <w:rFonts w:hint="eastAsia"/>
+          <w:lang w:eastAsia="zh-TW"/>
+        </w:rPr>
+        <w:t xml:space="preserve">7. </w:t>
+      </w:r>
+      <w:r>
+        <w:rPr>
+          <w:rFonts w:hint="eastAsia"/>
+          <w:highlight w:val="yellow"/>
+          <w:lang w:eastAsia="zh-TW"/>
+        </w:rPr>
+        <w:t>交接後複製單據跳出的選項很</w:t>
+      </w:r>
+      <w:proofErr w:type="gramStart"/>
+      <w:r>
+        <w:rPr>
+          <w:rFonts w:hint="eastAsia"/>
+          <w:highlight w:val="yellow"/>
+          <w:lang w:eastAsia="zh-TW"/>
+        </w:rPr>
+        <w:t>容易誤</w:t>
+      </w:r>
+      <w:proofErr w:type="gramEnd"/>
+      <w:r>
+        <w:rPr>
+          <w:rFonts w:hint="eastAsia"/>
+          <w:highlight w:val="yellow"/>
+          <w:lang w:eastAsia="zh-TW"/>
+        </w:rPr>
+        <w:t>選</w:t>
       </w:r>
     </w:p>
     <w:p>
       <w:pPr>
         <w:rPr>
-          <w:lang w:eastAsia="zh-TW"/>
-        </w:rPr>
-      </w:pPr>
-      <w:r>
-        <w:rPr>
-          <w:rFonts w:hint="eastAsia"/>
-          <w:lang w:eastAsia="zh-TW"/>
-        </w:rPr>
-        <w:t xml:space="preserve">8. </w:t>
-      </w:r>
-      <w:r>
-        <w:rPr>
-          <w:rFonts w:hint="eastAsia"/>
-          <w:highlight w:val="yellow"/>
-          <w:lang w:eastAsia="zh-TW"/>
-        </w:rPr>
-        <w:t xml:space="preserve">ProjectView </w:t>
-      </w:r>
-      <w:r>
-        <w:rPr>
-          <w:rFonts w:hint="eastAsia"/>
-          <w:highlight w:val="yellow"/>
-          <w:lang w:eastAsia="zh-TW"/>
-        </w:rPr>
-        <w:t>租時單完成和送出給助理的狀態無法區分，暫時先放入狀態列</w:t>
+          <w:color w:val="FF0000"/>
+          <w:lang w:eastAsia="zh-TW"/>
+        </w:rPr>
+      </w:pPr>
+      <w:r>
+        <w:rPr>
+          <w:rFonts w:hint="eastAsia"/>
+          <w:color w:val="FF0000"/>
+          <w:lang w:eastAsia="zh-TW"/>
+        </w:rPr>
+        <w:t>OK</w:t>
       </w:r>
     </w:p>
     <w:p>
       <w:pPr>
         <w:rPr>
-          <w:rFonts w:hint="eastAsia"/>
-          <w:color w:val="FF0000"/>
-          <w:lang w:eastAsia="zh-TW"/>
-        </w:rPr>
-      </w:pPr>
-      <w:r>
-        <w:rPr>
-          <w:rFonts w:hint="eastAsia"/>
-          <w:color w:val="FF0000"/>
-          <w:lang w:eastAsia="zh-TW"/>
-        </w:rPr>
-        <w:t>狀態只區分尚未完成、完成租時、已送給助理，需要新增草稿嗎</w:t>
+          <w:lang w:eastAsia="zh-TW"/>
+        </w:rPr>
+      </w:pPr>
+      <w:r>
+        <w:rPr>
+          <w:rFonts w:hint="eastAsia"/>
+          <w:lang w:eastAsia="zh-TW"/>
+        </w:rPr>
+        <w:t xml:space="preserve">8. </w:t>
+      </w:r>
+      <w:proofErr w:type="spellStart"/>
+      <w:r>
+        <w:rPr>
+          <w:rFonts w:hint="eastAsia"/>
+          <w:highlight w:val="yellow"/>
+          <w:lang w:eastAsia="zh-TW"/>
+        </w:rPr>
+        <w:t>ProjectView</w:t>
+      </w:r>
+      <w:proofErr w:type="spellEnd"/>
+      <w:r>
+        <w:rPr>
+          <w:rFonts w:hint="eastAsia"/>
+          <w:highlight w:val="yellow"/>
+          <w:lang w:eastAsia="zh-TW"/>
+        </w:rPr>
+        <w:t xml:space="preserve"> </w:t>
+      </w:r>
+      <w:r>
+        <w:rPr>
+          <w:rFonts w:hint="eastAsia"/>
+          <w:highlight w:val="yellow"/>
+          <w:lang w:eastAsia="zh-TW"/>
+        </w:rPr>
+        <w:t>租時單完成和送出給助理的狀態無法區分，暫時先放入狀態列</w:t>
       </w:r>
     </w:p>
     <w:p>
       <w:pPr>
         <w:rPr>
-          <w:rFonts w:hint="eastAsia"/>
           <w:color w:val="FF0000"/>
           <w:lang w:eastAsia="zh-TW"/>
         </w:rPr>
@@ -1012,8 +1041,89 @@
           <w:color w:val="FF0000"/>
           <w:lang w:eastAsia="zh-TW"/>
         </w:rPr>
+        <w:lastRenderedPageBreak/>
+        <w:t>狀態只區分尚未完成、完成租時、已送給助理，需要新增草稿嗎</w:t>
+      </w:r>
+    </w:p>
+    <w:p>
+      <w:pPr>
+        <w:rPr>
+          <w:color w:val="FF0000"/>
+          <w:lang w:eastAsia="zh-TW"/>
+        </w:rPr>
+      </w:pPr>
+      <w:r>
+        <w:rPr>
+          <w:rFonts w:hint="eastAsia"/>
+          <w:color w:val="FF0000"/>
+          <w:lang w:eastAsia="zh-TW"/>
+        </w:rPr>
         <w:t>OK</w:t>
       </w:r>
+    </w:p>
+    <w:p>
+      <w:pPr>
+        <w:rPr>
+          <w:rFonts w:hint="eastAsia"/>
+          <w:lang w:eastAsia="zh-TW"/>
+        </w:rPr>
+      </w:pPr>
+      <w:r>
+        <w:rPr>
+          <w:rFonts w:hint="eastAsia"/>
+          <w:lang w:eastAsia="zh-TW"/>
+        </w:rPr>
+        <w:t xml:space="preserve">9. </w:t>
+      </w:r>
+      <w:r>
+        <w:rPr>
+          <w:rFonts w:hint="eastAsia"/>
+          <w:highlight w:val="yellow"/>
+          <w:lang w:eastAsia="zh-TW"/>
+        </w:rPr>
+        <w:t>View</w:t>
+      </w:r>
+      <w:r>
+        <w:rPr>
+          <w:rFonts w:hint="eastAsia"/>
+          <w:highlight w:val="yellow"/>
+          <w:lang w:eastAsia="zh-TW"/>
+        </w:rPr>
+        <w:t>需要增加</w:t>
+      </w:r>
+      <w:proofErr w:type="spellStart"/>
+      <w:r>
+        <w:rPr>
+          <w:rFonts w:hint="eastAsia"/>
+          <w:highlight w:val="yellow"/>
+          <w:lang w:eastAsia="zh-TW"/>
+        </w:rPr>
+        <w:t>JobNo</w:t>
+      </w:r>
+      <w:proofErr w:type="spellEnd"/>
+      <w:r>
+        <w:rPr>
+          <w:rFonts w:hint="eastAsia"/>
+          <w:highlight w:val="yellow"/>
+          <w:lang w:eastAsia="zh-TW"/>
+        </w:rPr>
+        <w:t>嗎</w:t>
+      </w:r>
+      <w:r>
+        <w:rPr>
+          <w:rFonts w:hint="eastAsia"/>
+          <w:highlight w:val="yellow"/>
+          <w:lang w:eastAsia="zh-TW"/>
+        </w:rPr>
+        <w:t>?</w:t>
+      </w:r>
+    </w:p>
+    <w:p>
+      <w:pPr>
+        <w:rPr>
+          <w:lang w:eastAsia="zh-TW"/>
+        </w:rPr>
+      </w:pPr>
     </w:p>
     <w:p>
       <w:pPr>

</xml_diff>